<commit_message>
aniadiendo descripcion de relaciones
</commit_message>
<xml_diff>
--- a/Desarrollo/MentalSync/Analisis/SGCM-DMBD.docx
+++ b/Desarrollo/MentalSync/Analisis/SGCM-DMBD.docx
@@ -341,16 +341,7 @@
           <w:sz w:val="24"/>
           <w:szCs w:val="24"/>
         </w:rPr>
-        <w:t>Representa a las personas que desean sacar una cita con un psicólogo</w:t>
-      </w:r>
-      <w:r>
-        <w:rPr>
-          <w:rFonts w:ascii="Times New Roman" w:eastAsia="Times New Roman" w:hAnsi="Times New Roman" w:cs="Times New Roman"/>
-          <w:bCs/>
-          <w:sz w:val="24"/>
-          <w:szCs w:val="24"/>
-        </w:rPr>
-        <w:t>.</w:t>
+        <w:t>Representa a las personas que desean sacar una cita con un psicólogo.</w:t>
       </w:r>
     </w:p>
     <w:p>
@@ -605,7 +596,528 @@
           <w:sz w:val="24"/>
           <w:szCs w:val="24"/>
         </w:rPr>
-        <w:t>…</w:t>
+        <w:t xml:space="preserve">Un </w:t>
+      </w:r>
+      <w:r>
+        <w:rPr>
+          <w:rFonts w:ascii="Times New Roman" w:eastAsia="Times New Roman" w:hAnsi="Times New Roman" w:cs="Times New Roman"/>
+          <w:b/>
+          <w:bCs/>
+          <w:sz w:val="24"/>
+          <w:szCs w:val="24"/>
+        </w:rPr>
+        <w:t>Paciente</w:t>
+      </w:r>
+      <w:r>
+        <w:rPr>
+          <w:rFonts w:ascii="Times New Roman" w:eastAsia="Times New Roman" w:hAnsi="Times New Roman" w:cs="Times New Roman"/>
+          <w:bCs/>
+          <w:sz w:val="24"/>
+          <w:szCs w:val="24"/>
+        </w:rPr>
+        <w:t xml:space="preserve"> puede programar una o muchas </w:t>
+      </w:r>
+      <w:r>
+        <w:rPr>
+          <w:rFonts w:ascii="Times New Roman" w:eastAsia="Times New Roman" w:hAnsi="Times New Roman" w:cs="Times New Roman"/>
+          <w:b/>
+          <w:bCs/>
+          <w:sz w:val="24"/>
+          <w:szCs w:val="24"/>
+        </w:rPr>
+        <w:t>Citas</w:t>
+      </w:r>
+      <w:r>
+        <w:rPr>
+          <w:rFonts w:ascii="Times New Roman" w:eastAsia="Times New Roman" w:hAnsi="Times New Roman" w:cs="Times New Roman"/>
+          <w:bCs/>
+          <w:sz w:val="24"/>
+          <w:szCs w:val="24"/>
+        </w:rPr>
+        <w:t xml:space="preserve"> y una </w:t>
+      </w:r>
+      <w:r>
+        <w:rPr>
+          <w:rFonts w:ascii="Times New Roman" w:eastAsia="Times New Roman" w:hAnsi="Times New Roman" w:cs="Times New Roman"/>
+          <w:b/>
+          <w:bCs/>
+          <w:sz w:val="24"/>
+          <w:szCs w:val="24"/>
+        </w:rPr>
+        <w:t>Cita</w:t>
+      </w:r>
+      <w:r>
+        <w:rPr>
+          <w:rFonts w:ascii="Times New Roman" w:eastAsia="Times New Roman" w:hAnsi="Times New Roman" w:cs="Times New Roman"/>
+          <w:bCs/>
+          <w:sz w:val="24"/>
+          <w:szCs w:val="24"/>
+        </w:rPr>
+        <w:t xml:space="preserve"> está asociada a un </w:t>
+      </w:r>
+      <w:r>
+        <w:rPr>
+          <w:rFonts w:ascii="Times New Roman" w:eastAsia="Times New Roman" w:hAnsi="Times New Roman" w:cs="Times New Roman"/>
+          <w:b/>
+          <w:bCs/>
+          <w:sz w:val="24"/>
+          <w:szCs w:val="24"/>
+        </w:rPr>
+        <w:t>Paciente</w:t>
+      </w:r>
+      <w:r>
+        <w:rPr>
+          <w:rFonts w:ascii="Times New Roman" w:eastAsia="Times New Roman" w:hAnsi="Times New Roman" w:cs="Times New Roman"/>
+          <w:bCs/>
+          <w:sz w:val="24"/>
+          <w:szCs w:val="24"/>
+        </w:rPr>
+        <w:t>.</w:t>
+      </w:r>
+    </w:p>
+    <w:p>
+      <w:pPr>
+        <w:pStyle w:val="Prrafodelista"/>
+        <w:numPr>
+          <w:ilvl w:val="0"/>
+          <w:numId w:val="3"/>
+        </w:numPr>
+        <w:rPr>
+          <w:rFonts w:ascii="Times New Roman" w:eastAsia="Times New Roman" w:hAnsi="Times New Roman" w:cs="Times New Roman"/>
+          <w:bCs/>
+          <w:sz w:val="24"/>
+          <w:szCs w:val="24"/>
+        </w:rPr>
+      </w:pPr>
+      <w:r>
+        <w:rPr>
+          <w:rFonts w:ascii="Times New Roman" w:eastAsia="Times New Roman" w:hAnsi="Times New Roman" w:cs="Times New Roman"/>
+          <w:bCs/>
+          <w:sz w:val="24"/>
+          <w:szCs w:val="24"/>
+        </w:rPr>
+        <w:t xml:space="preserve">Un </w:t>
+      </w:r>
+      <w:r>
+        <w:rPr>
+          <w:rFonts w:ascii="Times New Roman" w:eastAsia="Times New Roman" w:hAnsi="Times New Roman" w:cs="Times New Roman"/>
+          <w:b/>
+          <w:bCs/>
+          <w:sz w:val="24"/>
+          <w:szCs w:val="24"/>
+        </w:rPr>
+        <w:t>Psicólogo</w:t>
+      </w:r>
+      <w:r>
+        <w:rPr>
+          <w:rFonts w:ascii="Times New Roman" w:eastAsia="Times New Roman" w:hAnsi="Times New Roman" w:cs="Times New Roman"/>
+          <w:bCs/>
+          <w:sz w:val="24"/>
+          <w:szCs w:val="24"/>
+        </w:rPr>
+        <w:t xml:space="preserve"> puede atender una o muchas </w:t>
+      </w:r>
+      <w:r>
+        <w:rPr>
+          <w:rFonts w:ascii="Times New Roman" w:eastAsia="Times New Roman" w:hAnsi="Times New Roman" w:cs="Times New Roman"/>
+          <w:b/>
+          <w:bCs/>
+          <w:sz w:val="24"/>
+          <w:szCs w:val="24"/>
+        </w:rPr>
+        <w:t>Citas</w:t>
+      </w:r>
+      <w:r>
+        <w:rPr>
+          <w:rFonts w:ascii="Times New Roman" w:eastAsia="Times New Roman" w:hAnsi="Times New Roman" w:cs="Times New Roman"/>
+          <w:bCs/>
+          <w:sz w:val="24"/>
+          <w:szCs w:val="24"/>
+        </w:rPr>
+        <w:t xml:space="preserve"> y una </w:t>
+      </w:r>
+      <w:r>
+        <w:rPr>
+          <w:rFonts w:ascii="Times New Roman" w:eastAsia="Times New Roman" w:hAnsi="Times New Roman" w:cs="Times New Roman"/>
+          <w:b/>
+          <w:bCs/>
+          <w:sz w:val="24"/>
+          <w:szCs w:val="24"/>
+        </w:rPr>
+        <w:t xml:space="preserve">Cita </w:t>
+      </w:r>
+      <w:r>
+        <w:rPr>
+          <w:rFonts w:ascii="Times New Roman" w:eastAsia="Times New Roman" w:hAnsi="Times New Roman" w:cs="Times New Roman"/>
+          <w:bCs/>
+          <w:sz w:val="24"/>
+          <w:szCs w:val="24"/>
+        </w:rPr>
+        <w:t xml:space="preserve">está asociada a un </w:t>
+      </w:r>
+      <w:r>
+        <w:rPr>
+          <w:rFonts w:ascii="Times New Roman" w:eastAsia="Times New Roman" w:hAnsi="Times New Roman" w:cs="Times New Roman"/>
+          <w:b/>
+          <w:bCs/>
+          <w:sz w:val="24"/>
+          <w:szCs w:val="24"/>
+        </w:rPr>
+        <w:t>Psicólogo</w:t>
+      </w:r>
+      <w:r>
+        <w:rPr>
+          <w:rFonts w:ascii="Times New Roman" w:eastAsia="Times New Roman" w:hAnsi="Times New Roman" w:cs="Times New Roman"/>
+          <w:b/>
+          <w:bCs/>
+          <w:sz w:val="24"/>
+          <w:szCs w:val="24"/>
+        </w:rPr>
+        <w:t>.</w:t>
+      </w:r>
+    </w:p>
+    <w:p>
+      <w:pPr>
+        <w:pStyle w:val="Prrafodelista"/>
+        <w:numPr>
+          <w:ilvl w:val="0"/>
+          <w:numId w:val="3"/>
+        </w:numPr>
+        <w:rPr>
+          <w:rFonts w:ascii="Times New Roman" w:eastAsia="Times New Roman" w:hAnsi="Times New Roman" w:cs="Times New Roman"/>
+          <w:sz w:val="24"/>
+          <w:szCs w:val="24"/>
+        </w:rPr>
+      </w:pPr>
+      <w:r>
+        <w:rPr>
+          <w:rFonts w:ascii="Times New Roman" w:eastAsia="Times New Roman" w:hAnsi="Times New Roman" w:cs="Times New Roman"/>
+          <w:sz w:val="24"/>
+          <w:szCs w:val="24"/>
+        </w:rPr>
+        <w:t xml:space="preserve">Una </w:t>
+      </w:r>
+      <w:r>
+        <w:rPr>
+          <w:rFonts w:ascii="Times New Roman" w:eastAsia="Times New Roman" w:hAnsi="Times New Roman" w:cs="Times New Roman"/>
+          <w:b/>
+          <w:bCs/>
+          <w:sz w:val="24"/>
+          <w:szCs w:val="24"/>
+        </w:rPr>
+        <w:t>Cita</w:t>
+      </w:r>
+      <w:r>
+        <w:rPr>
+          <w:rFonts w:ascii="Times New Roman" w:eastAsia="Times New Roman" w:hAnsi="Times New Roman" w:cs="Times New Roman"/>
+          <w:sz w:val="24"/>
+          <w:szCs w:val="24"/>
+        </w:rPr>
+        <w:t xml:space="preserve"> genera un</w:t>
+      </w:r>
+      <w:r>
+        <w:rPr>
+          <w:rFonts w:ascii="Times New Roman" w:eastAsia="Times New Roman" w:hAnsi="Times New Roman" w:cs="Times New Roman"/>
+          <w:sz w:val="24"/>
+          <w:szCs w:val="24"/>
+        </w:rPr>
+        <w:t xml:space="preserve"> </w:t>
+      </w:r>
+      <w:r>
+        <w:rPr>
+          <w:rFonts w:ascii="Times New Roman" w:eastAsia="Times New Roman" w:hAnsi="Times New Roman" w:cs="Times New Roman"/>
+          <w:b/>
+          <w:bCs/>
+          <w:sz w:val="24"/>
+          <w:szCs w:val="24"/>
+        </w:rPr>
+        <w:t>F</w:t>
+      </w:r>
+      <w:r>
+        <w:rPr>
+          <w:rFonts w:ascii="Times New Roman" w:eastAsia="Times New Roman" w:hAnsi="Times New Roman" w:cs="Times New Roman"/>
+          <w:b/>
+          <w:bCs/>
+          <w:sz w:val="24"/>
+          <w:szCs w:val="24"/>
+        </w:rPr>
+        <w:t>ormulario</w:t>
+      </w:r>
+      <w:r>
+        <w:rPr>
+          <w:rFonts w:ascii="Times New Roman" w:eastAsia="Times New Roman" w:hAnsi="Times New Roman" w:cs="Times New Roman"/>
+          <w:sz w:val="24"/>
+          <w:szCs w:val="24"/>
+        </w:rPr>
+        <w:t xml:space="preserve"> y un </w:t>
+      </w:r>
+      <w:r>
+        <w:rPr>
+          <w:rFonts w:ascii="Times New Roman" w:eastAsia="Times New Roman" w:hAnsi="Times New Roman" w:cs="Times New Roman"/>
+          <w:b/>
+          <w:bCs/>
+          <w:sz w:val="24"/>
+          <w:szCs w:val="24"/>
+        </w:rPr>
+        <w:t>Formulario</w:t>
+      </w:r>
+      <w:r>
+        <w:rPr>
+          <w:rFonts w:ascii="Times New Roman" w:eastAsia="Times New Roman" w:hAnsi="Times New Roman" w:cs="Times New Roman"/>
+          <w:sz w:val="24"/>
+          <w:szCs w:val="24"/>
+        </w:rPr>
+        <w:t xml:space="preserve"> está asociado a una </w:t>
+      </w:r>
+      <w:r>
+        <w:rPr>
+          <w:rFonts w:ascii="Times New Roman" w:eastAsia="Times New Roman" w:hAnsi="Times New Roman" w:cs="Times New Roman"/>
+          <w:b/>
+          <w:bCs/>
+          <w:sz w:val="24"/>
+          <w:szCs w:val="24"/>
+        </w:rPr>
+        <w:t>Cita</w:t>
+      </w:r>
+      <w:r>
+        <w:rPr>
+          <w:rFonts w:ascii="Times New Roman" w:eastAsia="Times New Roman" w:hAnsi="Times New Roman" w:cs="Times New Roman"/>
+          <w:sz w:val="24"/>
+          <w:szCs w:val="24"/>
+        </w:rPr>
+        <w:t>.</w:t>
+      </w:r>
+    </w:p>
+    <w:p>
+      <w:pPr>
+        <w:pStyle w:val="Prrafodelista"/>
+        <w:numPr>
+          <w:ilvl w:val="0"/>
+          <w:numId w:val="3"/>
+        </w:numPr>
+        <w:rPr>
+          <w:rFonts w:ascii="Times New Roman" w:eastAsia="Times New Roman" w:hAnsi="Times New Roman" w:cs="Times New Roman"/>
+          <w:sz w:val="24"/>
+          <w:szCs w:val="24"/>
+        </w:rPr>
+      </w:pPr>
+      <w:r>
+        <w:rPr>
+          <w:rFonts w:ascii="Times New Roman" w:eastAsia="Times New Roman" w:hAnsi="Times New Roman" w:cs="Times New Roman"/>
+          <w:sz w:val="24"/>
+          <w:szCs w:val="24"/>
+        </w:rPr>
+        <w:t xml:space="preserve">Un </w:t>
+      </w:r>
+      <w:r>
+        <w:rPr>
+          <w:rFonts w:ascii="Times New Roman" w:eastAsia="Times New Roman" w:hAnsi="Times New Roman" w:cs="Times New Roman"/>
+          <w:b/>
+          <w:bCs/>
+          <w:sz w:val="24"/>
+          <w:szCs w:val="24"/>
+        </w:rPr>
+        <w:t>Psicólogo</w:t>
+      </w:r>
+      <w:r>
+        <w:rPr>
+          <w:rFonts w:ascii="Times New Roman" w:eastAsia="Times New Roman" w:hAnsi="Times New Roman" w:cs="Times New Roman"/>
+          <w:sz w:val="24"/>
+          <w:szCs w:val="24"/>
+        </w:rPr>
+        <w:t xml:space="preserve"> </w:t>
+      </w:r>
+      <w:r>
+        <w:rPr>
+          <w:rFonts w:ascii="Times New Roman" w:eastAsia="Times New Roman" w:hAnsi="Times New Roman" w:cs="Times New Roman"/>
+          <w:sz w:val="24"/>
+          <w:szCs w:val="24"/>
+        </w:rPr>
+        <w:t>tiene</w:t>
+      </w:r>
+      <w:r>
+        <w:rPr>
+          <w:rFonts w:ascii="Times New Roman" w:eastAsia="Times New Roman" w:hAnsi="Times New Roman" w:cs="Times New Roman"/>
+          <w:sz w:val="24"/>
+          <w:szCs w:val="24"/>
+        </w:rPr>
+        <w:t xml:space="preserve"> una o varias </w:t>
+      </w:r>
+      <w:r>
+        <w:rPr>
+          <w:rFonts w:ascii="Times New Roman" w:eastAsia="Times New Roman" w:hAnsi="Times New Roman" w:cs="Times New Roman"/>
+          <w:b/>
+          <w:bCs/>
+          <w:sz w:val="24"/>
+          <w:szCs w:val="24"/>
+        </w:rPr>
+        <w:t>Especialidades</w:t>
+      </w:r>
+      <w:r>
+        <w:rPr>
+          <w:rFonts w:ascii="Times New Roman" w:eastAsia="Times New Roman" w:hAnsi="Times New Roman" w:cs="Times New Roman"/>
+          <w:b/>
+          <w:bCs/>
+          <w:sz w:val="24"/>
+          <w:szCs w:val="24"/>
+        </w:rPr>
+        <w:t xml:space="preserve"> </w:t>
+      </w:r>
+      <w:r>
+        <w:rPr>
+          <w:rFonts w:ascii="Times New Roman" w:eastAsia="Times New Roman" w:hAnsi="Times New Roman" w:cs="Times New Roman"/>
+          <w:sz w:val="24"/>
+          <w:szCs w:val="24"/>
+        </w:rPr>
+        <w:t xml:space="preserve">y una </w:t>
+      </w:r>
+      <w:r>
+        <w:rPr>
+          <w:rFonts w:ascii="Times New Roman" w:eastAsia="Times New Roman" w:hAnsi="Times New Roman" w:cs="Times New Roman"/>
+          <w:b/>
+          <w:bCs/>
+          <w:sz w:val="24"/>
+          <w:szCs w:val="24"/>
+        </w:rPr>
+        <w:t>Especialidad</w:t>
+      </w:r>
+      <w:r>
+        <w:rPr>
+          <w:rFonts w:ascii="Times New Roman" w:eastAsia="Times New Roman" w:hAnsi="Times New Roman" w:cs="Times New Roman"/>
+          <w:b/>
+          <w:bCs/>
+          <w:sz w:val="24"/>
+          <w:szCs w:val="24"/>
+        </w:rPr>
+        <w:t xml:space="preserve"> </w:t>
+      </w:r>
+      <w:r>
+        <w:rPr>
+          <w:rFonts w:ascii="Times New Roman" w:eastAsia="Times New Roman" w:hAnsi="Times New Roman" w:cs="Times New Roman"/>
+          <w:sz w:val="24"/>
+          <w:szCs w:val="24"/>
+        </w:rPr>
+        <w:t>está asociada a uno o</w:t>
+      </w:r>
+      <w:r>
+        <w:rPr>
+          <w:rFonts w:ascii="Times New Roman" w:eastAsia="Times New Roman" w:hAnsi="Times New Roman" w:cs="Times New Roman"/>
+          <w:sz w:val="24"/>
+          <w:szCs w:val="24"/>
+        </w:rPr>
+        <w:t xml:space="preserve"> muchos </w:t>
+      </w:r>
+      <w:r>
+        <w:rPr>
+          <w:rFonts w:ascii="Times New Roman" w:eastAsia="Times New Roman" w:hAnsi="Times New Roman" w:cs="Times New Roman"/>
+          <w:b/>
+          <w:bCs/>
+          <w:sz w:val="24"/>
+          <w:szCs w:val="24"/>
+        </w:rPr>
+        <w:t>Psicólogos</w:t>
+      </w:r>
+      <w:r>
+        <w:rPr>
+          <w:rFonts w:ascii="Times New Roman" w:eastAsia="Times New Roman" w:hAnsi="Times New Roman" w:cs="Times New Roman"/>
+          <w:sz w:val="24"/>
+          <w:szCs w:val="24"/>
+        </w:rPr>
+        <w:t>.</w:t>
+      </w:r>
+    </w:p>
+    <w:p>
+      <w:pPr>
+        <w:pStyle w:val="Prrafodelista"/>
+        <w:numPr>
+          <w:ilvl w:val="0"/>
+          <w:numId w:val="3"/>
+        </w:numPr>
+        <w:rPr>
+          <w:rFonts w:ascii="Times New Roman" w:eastAsia="Times New Roman" w:hAnsi="Times New Roman" w:cs="Times New Roman"/>
+          <w:sz w:val="24"/>
+          <w:szCs w:val="24"/>
+        </w:rPr>
+      </w:pPr>
+      <w:r>
+        <w:rPr>
+          <w:rFonts w:ascii="Times New Roman" w:eastAsia="Times New Roman" w:hAnsi="Times New Roman" w:cs="Times New Roman"/>
+          <w:sz w:val="24"/>
+          <w:szCs w:val="24"/>
+        </w:rPr>
+        <w:t xml:space="preserve">Un </w:t>
+      </w:r>
+      <w:r>
+        <w:rPr>
+          <w:rFonts w:ascii="Times New Roman" w:eastAsia="Times New Roman" w:hAnsi="Times New Roman" w:cs="Times New Roman"/>
+          <w:b/>
+          <w:bCs/>
+          <w:sz w:val="24"/>
+          <w:szCs w:val="24"/>
+        </w:rPr>
+        <w:t>Psicólogo</w:t>
+      </w:r>
+      <w:r>
+        <w:rPr>
+          <w:rFonts w:ascii="Times New Roman" w:eastAsia="Times New Roman" w:hAnsi="Times New Roman" w:cs="Times New Roman"/>
+          <w:sz w:val="24"/>
+          <w:szCs w:val="24"/>
+        </w:rPr>
+        <w:t xml:space="preserve"> posee uno o muchos </w:t>
+      </w:r>
+      <w:r>
+        <w:rPr>
+          <w:rFonts w:ascii="Times New Roman" w:eastAsia="Times New Roman" w:hAnsi="Times New Roman" w:cs="Times New Roman"/>
+          <w:b/>
+          <w:bCs/>
+          <w:sz w:val="24"/>
+          <w:szCs w:val="24"/>
+        </w:rPr>
+        <w:t>Horarios</w:t>
+      </w:r>
+      <w:r>
+        <w:rPr>
+          <w:rFonts w:ascii="Times New Roman" w:eastAsia="Times New Roman" w:hAnsi="Times New Roman" w:cs="Times New Roman"/>
+          <w:sz w:val="24"/>
+          <w:szCs w:val="24"/>
+        </w:rPr>
+        <w:t xml:space="preserve"> y un </w:t>
+      </w:r>
+      <w:r>
+        <w:rPr>
+          <w:rFonts w:ascii="Times New Roman" w:eastAsia="Times New Roman" w:hAnsi="Times New Roman" w:cs="Times New Roman"/>
+          <w:b/>
+          <w:bCs/>
+          <w:sz w:val="24"/>
+          <w:szCs w:val="24"/>
+        </w:rPr>
+        <w:t>Horario</w:t>
+      </w:r>
+      <w:r>
+        <w:rPr>
+          <w:rFonts w:ascii="Times New Roman" w:eastAsia="Times New Roman" w:hAnsi="Times New Roman" w:cs="Times New Roman"/>
+          <w:sz w:val="24"/>
+          <w:szCs w:val="24"/>
+        </w:rPr>
+        <w:t xml:space="preserve"> está asociado a uno o muchos </w:t>
+      </w:r>
+      <w:r>
+        <w:rPr>
+          <w:rFonts w:ascii="Times New Roman" w:eastAsia="Times New Roman" w:hAnsi="Times New Roman" w:cs="Times New Roman"/>
+          <w:b/>
+          <w:bCs/>
+          <w:sz w:val="24"/>
+          <w:szCs w:val="24"/>
+        </w:rPr>
+        <w:t>Psicólogos</w:t>
+      </w:r>
+      <w:r>
+        <w:rPr>
+          <w:rFonts w:ascii="Times New Roman" w:eastAsia="Times New Roman" w:hAnsi="Times New Roman" w:cs="Times New Roman"/>
+          <w:sz w:val="24"/>
+          <w:szCs w:val="24"/>
+        </w:rPr>
+        <w:t>.</w:t>
       </w:r>
     </w:p>
     <w:p>
@@ -1651,7 +2163,6 @@
   <w:style w:type="character" w:default="1" w:styleId="Fuentedeprrafopredeter">
     <w:name w:val="Default Paragraph Font"/>
     <w:uiPriority w:val="1"/>
-    <w:semiHidden/>
     <w:unhideWhenUsed/>
   </w:style>
   <w:style w:type="table" w:default="1" w:styleId="Tablanormal">

</xml_diff>

<commit_message>
modelo de base de datos - 100
</commit_message>
<xml_diff>
--- a/Desarrollo/MentalSync/Analisis/SGCM-DMBD.docx
+++ b/Desarrollo/MentalSync/Analisis/SGCM-DMBD.docx
@@ -269,6 +269,8 @@
           <w:ilvl w:val="0"/>
           <w:numId w:val="1"/>
         </w:numPr>
+        <w:spacing w:after="120"/>
+        <w:ind w:left="714" w:hanging="357"/>
         <w:rPr>
           <w:rFonts w:ascii="Times New Roman" w:eastAsia="Times New Roman" w:hAnsi="Times New Roman" w:cs="Times New Roman"/>
           <w:b/>
@@ -294,6 +296,8 @@
           <w:ilvl w:val="1"/>
           <w:numId w:val="1"/>
         </w:numPr>
+        <w:spacing w:line="360" w:lineRule="auto"/>
+        <w:ind w:hanging="357"/>
         <w:rPr>
           <w:rFonts w:ascii="Times New Roman" w:eastAsia="Times New Roman" w:hAnsi="Times New Roman" w:cs="Times New Roman"/>
           <w:b/>
@@ -318,6 +322,8 @@
           <w:ilvl w:val="0"/>
           <w:numId w:val="2"/>
         </w:numPr>
+        <w:spacing w:line="360" w:lineRule="auto"/>
+        <w:ind w:hanging="357"/>
         <w:rPr>
           <w:rFonts w:ascii="Times New Roman" w:eastAsia="Times New Roman" w:hAnsi="Times New Roman" w:cs="Times New Roman"/>
           <w:bCs/>
@@ -351,6 +357,8 @@
           <w:ilvl w:val="0"/>
           <w:numId w:val="2"/>
         </w:numPr>
+        <w:spacing w:line="360" w:lineRule="auto"/>
+        <w:ind w:hanging="357"/>
         <w:rPr>
           <w:rFonts w:ascii="Times New Roman" w:eastAsia="Times New Roman" w:hAnsi="Times New Roman" w:cs="Times New Roman"/>
           <w:b/>
@@ -384,6 +392,8 @@
           <w:ilvl w:val="0"/>
           <w:numId w:val="2"/>
         </w:numPr>
+        <w:spacing w:line="360" w:lineRule="auto"/>
+        <w:ind w:hanging="357"/>
         <w:rPr>
           <w:rFonts w:ascii="Times New Roman" w:eastAsia="Times New Roman" w:hAnsi="Times New Roman" w:cs="Times New Roman"/>
           <w:b/>
@@ -426,6 +436,8 @@
           <w:ilvl w:val="1"/>
           <w:numId w:val="1"/>
         </w:numPr>
+        <w:spacing w:line="360" w:lineRule="auto"/>
+        <w:ind w:hanging="357"/>
         <w:rPr>
           <w:rFonts w:ascii="Times New Roman" w:eastAsia="Times New Roman" w:hAnsi="Times New Roman" w:cs="Times New Roman"/>
           <w:b/>
@@ -450,6 +462,8 @@
           <w:ilvl w:val="2"/>
           <w:numId w:val="1"/>
         </w:numPr>
+        <w:spacing w:line="360" w:lineRule="auto"/>
+        <w:ind w:hanging="357"/>
         <w:rPr>
           <w:rFonts w:ascii="Times New Roman" w:eastAsia="Times New Roman" w:hAnsi="Times New Roman" w:cs="Times New Roman"/>
           <w:b/>
@@ -483,6 +497,8 @@
           <w:ilvl w:val="2"/>
           <w:numId w:val="1"/>
         </w:numPr>
+        <w:spacing w:line="360" w:lineRule="auto"/>
+        <w:ind w:hanging="357"/>
         <w:rPr>
           <w:rFonts w:ascii="Times New Roman" w:eastAsia="Times New Roman" w:hAnsi="Times New Roman" w:cs="Times New Roman"/>
           <w:b/>
@@ -525,6 +541,8 @@
           <w:ilvl w:val="2"/>
           <w:numId w:val="1"/>
         </w:numPr>
+        <w:spacing w:line="360" w:lineRule="auto"/>
+        <w:ind w:hanging="357"/>
         <w:rPr>
           <w:rFonts w:ascii="Times New Roman" w:eastAsia="Times New Roman" w:hAnsi="Times New Roman" w:cs="Times New Roman"/>
           <w:b/>
@@ -550,6 +568,16 @@
         </w:rPr>
         <w:t>Representa la disponibilidad del psicólogo.</w:t>
       </w:r>
+    </w:p>
+    <w:p>
+      <w:pPr>
+        <w:rPr>
+          <w:rFonts w:ascii="Times New Roman" w:eastAsia="Times New Roman" w:hAnsi="Times New Roman" w:cs="Times New Roman"/>
+          <w:b/>
+          <w:sz w:val="24"/>
+          <w:szCs w:val="24"/>
+        </w:rPr>
+      </w:pPr>
     </w:p>
     <w:p>
       <w:pPr>
@@ -558,6 +586,8 @@
           <w:ilvl w:val="0"/>
           <w:numId w:val="1"/>
         </w:numPr>
+        <w:spacing w:after="120"/>
+        <w:ind w:left="714" w:hanging="357"/>
         <w:rPr>
           <w:rFonts w:ascii="Times New Roman" w:eastAsia="Times New Roman" w:hAnsi="Times New Roman" w:cs="Times New Roman"/>
           <w:b/>
@@ -582,6 +612,8 @@
           <w:ilvl w:val="0"/>
           <w:numId w:val="3"/>
         </w:numPr>
+        <w:spacing w:line="360" w:lineRule="auto"/>
+        <w:ind w:left="1434" w:hanging="357"/>
         <w:rPr>
           <w:rFonts w:ascii="Times New Roman" w:eastAsia="Times New Roman" w:hAnsi="Times New Roman" w:cs="Times New Roman"/>
           <w:bCs/>
@@ -682,6 +714,8 @@
           <w:ilvl w:val="0"/>
           <w:numId w:val="3"/>
         </w:numPr>
+        <w:spacing w:line="360" w:lineRule="auto"/>
+        <w:ind w:left="1434" w:hanging="357"/>
         <w:rPr>
           <w:rFonts w:ascii="Times New Roman" w:eastAsia="Times New Roman" w:hAnsi="Times New Roman" w:cs="Times New Roman"/>
           <w:bCs/>
@@ -783,6 +817,8 @@
           <w:ilvl w:val="0"/>
           <w:numId w:val="3"/>
         </w:numPr>
+        <w:spacing w:line="360" w:lineRule="auto"/>
+        <w:ind w:left="1434" w:hanging="357"/>
         <w:rPr>
           <w:rFonts w:ascii="Times New Roman" w:eastAsia="Times New Roman" w:hAnsi="Times New Roman" w:cs="Times New Roman"/>
           <w:sz w:val="24"/>
@@ -895,6 +931,8 @@
           <w:ilvl w:val="0"/>
           <w:numId w:val="3"/>
         </w:numPr>
+        <w:spacing w:line="360" w:lineRule="auto"/>
+        <w:ind w:left="1434" w:hanging="357"/>
         <w:rPr>
           <w:rFonts w:ascii="Times New Roman" w:eastAsia="Times New Roman" w:hAnsi="Times New Roman" w:cs="Times New Roman"/>
           <w:sz w:val="24"/>
@@ -1033,6 +1071,8 @@
           <w:ilvl w:val="0"/>
           <w:numId w:val="3"/>
         </w:numPr>
+        <w:spacing w:line="360" w:lineRule="auto"/>
+        <w:ind w:left="1434" w:hanging="357"/>
         <w:rPr>
           <w:rFonts w:ascii="Times New Roman" w:eastAsia="Times New Roman" w:hAnsi="Times New Roman" w:cs="Times New Roman"/>
           <w:sz w:val="24"/>
@@ -1119,6 +1159,15 @@
         </w:rPr>
         <w:t>.</w:t>
       </w:r>
+    </w:p>
+    <w:p>
+      <w:pPr>
+        <w:rPr>
+          <w:rFonts w:ascii="Times New Roman" w:eastAsia="Times New Roman" w:hAnsi="Times New Roman" w:cs="Times New Roman"/>
+          <w:sz w:val="24"/>
+          <w:szCs w:val="24"/>
+        </w:rPr>
+      </w:pPr>
     </w:p>
     <w:p>
       <w:pPr>
@@ -1163,9 +1212,9 @@
           <w:szCs w:val="24"/>
         </w:rPr>
         <w:drawing>
-          <wp:inline distT="0" distB="0" distL="0" distR="0" wp14:anchorId="18AFF274" wp14:editId="52C4C352">
-            <wp:extent cx="4983983" cy="2907323"/>
-            <wp:effectExtent l="0" t="0" r="7620" b="7620"/>
+          <wp:inline distT="0" distB="0" distL="0" distR="0" wp14:anchorId="18AFF274" wp14:editId="4B8801C2">
+            <wp:extent cx="4676503" cy="2727960"/>
+            <wp:effectExtent l="0" t="0" r="0" b="0"/>
             <wp:docPr id="1048601527" name="Imagen 1" descr="Diagrama&#10;&#10;Descripción generada automáticamente"/>
             <wp:cNvGraphicFramePr>
               <a:graphicFrameLocks xmlns:a="http://schemas.openxmlformats.org/drawingml/2006/main" noChangeAspect="1"/>
@@ -1192,7 +1241,7 @@
                   <pic:spPr>
                     <a:xfrm>
                       <a:off x="0" y="0"/>
-                      <a:ext cx="4997012" cy="2914923"/>
+                      <a:ext cx="4703871" cy="2743925"/>
                     </a:xfrm>
                     <a:prstGeom prst="rect">
                       <a:avLst/>
@@ -1226,6 +1275,7 @@
           <w:sz w:val="24"/>
           <w:szCs w:val="24"/>
         </w:rPr>
+        <w:lastRenderedPageBreak/>
         <w:t>Modelo Lógico</w:t>
       </w:r>
     </w:p>
@@ -1243,11 +1293,10 @@
         <w:rPr>
           <w:noProof/>
         </w:rPr>
-        <w:lastRenderedPageBreak/>
         <w:drawing>
-          <wp:inline distT="114300" distB="114300" distL="114300" distR="114300" wp14:anchorId="61EDAD93" wp14:editId="2680D0B5">
-            <wp:extent cx="4724400" cy="3169920"/>
-            <wp:effectExtent l="0" t="0" r="0" b="0"/>
+          <wp:inline distT="114300" distB="114300" distL="114300" distR="114300" wp14:anchorId="61EDAD93" wp14:editId="24D5BD81">
+            <wp:extent cx="4968000" cy="3169920"/>
+            <wp:effectExtent l="0" t="0" r="4445" b="0"/>
             <wp:docPr id="1" name="image1.png"/>
             <wp:cNvGraphicFramePr/>
             <a:graphic xmlns:a="http://schemas.openxmlformats.org/drawingml/2006/main">
@@ -1267,7 +1316,7 @@
                   <pic:spPr>
                     <a:xfrm>
                       <a:off x="0" y="0"/>
-                      <a:ext cx="4724400" cy="3169920"/>
+                      <a:ext cx="4968000" cy="3169920"/>
                     </a:xfrm>
                     <a:prstGeom prst="rect">
                       <a:avLst/>
@@ -1283,11 +1332,24 @@
     </w:p>
     <w:p>
       <w:pPr>
+        <w:jc w:val="center"/>
+        <w:rPr>
+          <w:rFonts w:ascii="Times New Roman" w:eastAsia="Times New Roman" w:hAnsi="Times New Roman" w:cs="Times New Roman"/>
+          <w:b/>
+          <w:sz w:val="24"/>
+          <w:szCs w:val="24"/>
+        </w:rPr>
+      </w:pPr>
+    </w:p>
+    <w:p>
+      <w:pPr>
         <w:pStyle w:val="Prrafodelista"/>
         <w:numPr>
           <w:ilvl w:val="0"/>
           <w:numId w:val="1"/>
         </w:numPr>
+        <w:spacing w:line="360" w:lineRule="auto"/>
+        <w:ind w:left="714" w:hanging="357"/>
         <w:rPr>
           <w:rFonts w:ascii="Times New Roman" w:eastAsia="Times New Roman" w:hAnsi="Times New Roman" w:cs="Times New Roman"/>
           <w:b/>
@@ -1305,7 +1367,77 @@
         <w:t>Modelo Físico</w:t>
       </w:r>
     </w:p>
-    <w:p/>
+    <w:p>
+      <w:pPr>
+        <w:pStyle w:val="Prrafodelista"/>
+        <w:rPr>
+          <w:rFonts w:ascii="Times New Roman" w:eastAsia="Times New Roman" w:hAnsi="Times New Roman" w:cs="Times New Roman"/>
+          <w:bCs/>
+          <w:sz w:val="24"/>
+          <w:szCs w:val="24"/>
+        </w:rPr>
+      </w:pPr>
+      <w:r>
+        <w:rPr>
+          <w:rFonts w:ascii="Times New Roman" w:eastAsia="Times New Roman" w:hAnsi="Times New Roman" w:cs="Times New Roman"/>
+          <w:bCs/>
+          <w:sz w:val="24"/>
+          <w:szCs w:val="24"/>
+        </w:rPr>
+        <w:t>Para construir el sistema se usará el gestor de base de datos PostgreSQL.</w:t>
+      </w:r>
+    </w:p>
+    <w:p>
+      <w:pPr>
+        <w:jc w:val="center"/>
+      </w:pPr>
+      <w:r>
+        <w:rPr>
+          <w:noProof/>
+        </w:rPr>
+        <w:drawing>
+          <wp:inline distT="0" distB="0" distL="0" distR="0" wp14:anchorId="07DEC8AF" wp14:editId="1E9B959D">
+            <wp:extent cx="4968000" cy="2828004"/>
+            <wp:effectExtent l="0" t="0" r="4445" b="0"/>
+            <wp:docPr id="854287287" name="Imagen 1" descr="Diagrama, Tabla&#10;&#10;Descripción generada automáticamente"/>
+            <wp:cNvGraphicFramePr>
+              <a:graphicFrameLocks xmlns:a="http://schemas.openxmlformats.org/drawingml/2006/main" noChangeAspect="1"/>
+            </wp:cNvGraphicFramePr>
+            <a:graphic xmlns:a="http://schemas.openxmlformats.org/drawingml/2006/main">
+              <a:graphicData uri="http://schemas.openxmlformats.org/drawingml/2006/picture">
+                <pic:pic xmlns:pic="http://schemas.openxmlformats.org/drawingml/2006/picture">
+                  <pic:nvPicPr>
+                    <pic:cNvPr id="854287287" name="Imagen 1" descr="Diagrama, Tabla&#10;&#10;Descripción generada automáticamente"/>
+                    <pic:cNvPicPr/>
+                  </pic:nvPicPr>
+                  <pic:blipFill>
+                    <a:blip r:embed="rId7" cstate="print">
+                      <a:extLst>
+                        <a:ext uri="{28A0092B-C50C-407E-A947-70E740481C1C}">
+                          <a14:useLocalDpi xmlns:a14="http://schemas.microsoft.com/office/drawing/2010/main" val="0"/>
+                        </a:ext>
+                      </a:extLst>
+                    </a:blip>
+                    <a:stretch>
+                      <a:fillRect/>
+                    </a:stretch>
+                  </pic:blipFill>
+                  <pic:spPr>
+                    <a:xfrm>
+                      <a:off x="0" y="0"/>
+                      <a:ext cx="4968000" cy="2828004"/>
+                    </a:xfrm>
+                    <a:prstGeom prst="rect">
+                      <a:avLst/>
+                    </a:prstGeom>
+                  </pic:spPr>
+                </pic:pic>
+              </a:graphicData>
+            </a:graphic>
+          </wp:inline>
+        </w:drawing>
+      </w:r>
+    </w:p>
     <w:sectPr>
       <w:pgSz w:w="11906" w:h="16838"/>
       <w:pgMar w:top="1440" w:right="1440" w:bottom="1440" w:left="1440" w:header="720" w:footer="720" w:gutter="0"/>
@@ -2163,6 +2295,7 @@
   <w:style w:type="character" w:default="1" w:styleId="Fuentedeprrafopredeter">
     <w:name w:val="Default Paragraph Font"/>
     <w:uiPriority w:val="1"/>
+    <w:semiHidden/>
     <w:unhideWhenUsed/>
   </w:style>
   <w:style w:type="table" w:default="1" w:styleId="Tablanormal">

</xml_diff>